<commit_message>
Add Software Engineering Exercises2
</commit_message>
<xml_diff>
--- a/Software Engineering/ASP.NET Core/ASP.NET Core.docx
+++ b/Software Engineering/ASP.NET Core/ASP.NET Core.docx
@@ -34,18 +34,40 @@
           <w:rFonts w:cs="B Titr" w:hint="cs"/>
           <w:b/>
           <w:bCs/>
-          <w:sz w:val="36"/>
-          <w:szCs w:val="36"/>
+          <w:sz w:val="32"/>
+          <w:szCs w:val="32"/>
           <w:rtl/>
         </w:rPr>
       </w:pPr>
       <w:r>
         <w:rPr>
-          <w:rFonts w:cs="B Titr"/>
-          <w:b/>
-          <w:bCs/>
-          <w:sz w:val="36"/>
-          <w:szCs w:val="36"/>
+          <w:rFonts w:cs="B Titr" w:hint="cs"/>
+          <w:b/>
+          <w:bCs/>
+          <w:sz w:val="32"/>
+          <w:szCs w:val="32"/>
+          <w:rtl/>
+        </w:rPr>
+        <w:t xml:space="preserve">امیرحسین کاظمی </w:t>
+      </w:r>
+      <w:r>
+        <w:rPr>
+          <w:rFonts w:cs="B Titr"/>
+          <w:b/>
+          <w:bCs/>
+          <w:sz w:val="32"/>
+          <w:szCs w:val="32"/>
+          <w:rtl/>
+        </w:rPr>
+        <w:t xml:space="preserve">_ </w:t>
+      </w:r>
+      <w:r>
+        <w:rPr>
+          <w:rFonts w:cs="B Titr"/>
+          <w:b/>
+          <w:bCs/>
+          <w:sz w:val="32"/>
+          <w:szCs w:val="32"/>
           <w:rtl/>
         </w:rPr>
         <w:t>تمرین مفاهیم</w:t>
@@ -55,8 +77,8 @@
           <w:rFonts w:cs="B Titr"/>
           <w:b/>
           <w:bCs/>
-          <w:sz w:val="36"/>
-          <w:szCs w:val="36"/>
+          <w:sz w:val="32"/>
+          <w:szCs w:val="32"/>
         </w:rPr>
         <w:t xml:space="preserve"> ASP.NET Core</w:t>
       </w:r>
@@ -65,8 +87,18 @@
           <w:rFonts w:cs="B Titr"/>
           <w:b/>
           <w:bCs/>
-          <w:sz w:val="36"/>
-          <w:szCs w:val="36"/>
+          <w:sz w:val="32"/>
+          <w:szCs w:val="32"/>
+        </w:rPr>
+        <w:t xml:space="preserve"> </w:t>
+      </w:r>
+      <w:r>
+        <w:rPr>
+          <w:rFonts w:cs="B Titr"/>
+          <w:b/>
+          <w:bCs/>
+          <w:sz w:val="32"/>
+          <w:szCs w:val="32"/>
         </w:rPr>
         <w:t xml:space="preserve"> </w:t>
       </w:r>
@@ -76,12 +108,11 @@
         <w:bidi w:val="0"/>
         <w:spacing w:line="276" w:lineRule="auto"/>
         <w:rPr>
-          <w:rFonts w:cs="B Titr" w:hint="cs"/>
-          <w:b/>
-          <w:bCs/>
-          <w:sz w:val="32"/>
-          <w:szCs w:val="32"/>
-          <w:rtl/>
+          <w:rFonts w:cs="B Titr"/>
+          <w:b/>
+          <w:bCs/>
+          <w:sz w:val="32"/>
+          <w:szCs w:val="32"/>
         </w:rPr>
       </w:pPr>
       <w:r>
@@ -119,7 +150,7 @@
       <w:pPr>
         <w:spacing w:line="276" w:lineRule="auto"/>
         <w:rPr>
-          <w:rFonts w:cs="B Titr" w:hint="cs"/>
+          <w:rFonts w:cs="B Titr"/>
           <w:b/>
           <w:bCs/>
           <w:sz w:val="28"/>
@@ -875,7 +906,7 @@
         <w:bidi w:val="0"/>
         <w:spacing w:line="276" w:lineRule="auto"/>
         <w:rPr>
-          <w:rFonts w:cs="B Titr" w:hint="cs"/>
+          <w:rFonts w:cs="B Titr"/>
           <w:b/>
           <w:bCs/>
           <w:sz w:val="32"/>
@@ -1148,7 +1179,7 @@
         <w:bidi w:val="0"/>
         <w:spacing w:line="276" w:lineRule="auto"/>
         <w:rPr>
-          <w:rFonts w:cs="B Titr" w:hint="cs"/>
+          <w:rFonts w:cs="B Titr"/>
           <w:b/>
           <w:bCs/>
           <w:sz w:val="28"/>
@@ -1191,7 +1222,7 @@
       <w:pPr>
         <w:spacing w:line="276" w:lineRule="auto"/>
         <w:rPr>
-          <w:rFonts w:cs="B Titr" w:hint="cs"/>
+          <w:rFonts w:cs="B Titr"/>
           <w:b/>
           <w:bCs/>
           <w:sz w:val="28"/>
@@ -1415,7 +1446,7 @@
         <w:bidi w:val="0"/>
         <w:spacing w:line="276" w:lineRule="auto"/>
         <w:rPr>
-          <w:rFonts w:cs="B Titr" w:hint="cs"/>
+          <w:rFonts w:cs="B Titr"/>
           <w:b/>
           <w:bCs/>
           <w:sz w:val="32"/>
@@ -1460,7 +1491,7 @@
       <w:pPr>
         <w:spacing w:line="276" w:lineRule="auto"/>
         <w:rPr>
-          <w:rFonts w:cs="B Titr" w:hint="cs"/>
+          <w:rFonts w:cs="B Titr"/>
           <w:b/>
           <w:bCs/>
           <w:sz w:val="28"/>
@@ -1733,7 +1764,7 @@
       <w:pPr>
         <w:spacing w:line="276" w:lineRule="auto"/>
         <w:rPr>
-          <w:rFonts w:cs="B Titr" w:hint="cs"/>
+          <w:rFonts w:cs="B Titr"/>
           <w:b/>
           <w:bCs/>
           <w:sz w:val="28"/>
@@ -1967,7 +1998,7 @@
         <w:bidi w:val="0"/>
         <w:spacing w:line="276" w:lineRule="auto"/>
         <w:rPr>
-          <w:rFonts w:cs="B Titr" w:hint="cs"/>
+          <w:rFonts w:cs="B Titr"/>
           <w:b/>
           <w:bCs/>
           <w:sz w:val="32"/>
@@ -2294,7 +2325,7 @@
         <w:bidi w:val="0"/>
         <w:spacing w:line="276" w:lineRule="auto"/>
         <w:rPr>
-          <w:rFonts w:cs="B Titr" w:hint="cs"/>
+          <w:rFonts w:cs="B Titr"/>
           <w:b/>
           <w:bCs/>
           <w:sz w:val="28"/>
@@ -2455,7 +2486,7 @@
         <w:bidi w:val="0"/>
         <w:spacing w:line="276" w:lineRule="auto"/>
         <w:rPr>
-          <w:rFonts w:cs="B Titr" w:hint="cs"/>
+          <w:rFonts w:cs="B Titr"/>
           <w:b/>
           <w:bCs/>
           <w:sz w:val="32"/>
@@ -2638,7 +2669,7 @@
       <w:pPr>
         <w:spacing w:line="276" w:lineRule="auto"/>
         <w:rPr>
-          <w:rFonts w:cs="B Titr" w:hint="cs"/>
+          <w:rFonts w:cs="B Titr"/>
           <w:b/>
           <w:bCs/>
           <w:sz w:val="28"/>
@@ -2797,7 +2828,7 @@
         <w:bidi w:val="0"/>
         <w:spacing w:line="276" w:lineRule="auto"/>
         <w:rPr>
-          <w:rFonts w:cs="B Titr" w:hint="cs"/>
+          <w:rFonts w:cs="B Titr"/>
           <w:b/>
           <w:bCs/>
           <w:sz w:val="32"/>
@@ -2839,7 +2870,7 @@
       <w:pPr>
         <w:spacing w:line="276" w:lineRule="auto"/>
         <w:rPr>
-          <w:rFonts w:cs="B Titr" w:hint="cs"/>
+          <w:rFonts w:cs="B Titr"/>
           <w:b/>
           <w:bCs/>
           <w:sz w:val="28"/>
@@ -2968,7 +2999,7 @@
         <w:bidi w:val="0"/>
         <w:spacing w:line="276" w:lineRule="auto"/>
         <w:rPr>
-          <w:rFonts w:cs="B Titr" w:hint="cs"/>
+          <w:rFonts w:cs="B Titr"/>
           <w:b/>
           <w:bCs/>
           <w:sz w:val="32"/>
@@ -3178,7 +3209,7 @@
         <w:bidi w:val="0"/>
         <w:spacing w:line="276" w:lineRule="auto"/>
         <w:rPr>
-          <w:rFonts w:cs="B Titr" w:hint="cs"/>
+          <w:rFonts w:cs="B Titr"/>
           <w:b/>
           <w:bCs/>
           <w:sz w:val="32"/>
@@ -3348,7 +3379,7 @@
       <w:pPr>
         <w:spacing w:line="276" w:lineRule="auto"/>
         <w:rPr>
-          <w:rFonts w:cs="B Titr" w:hint="cs"/>
+          <w:rFonts w:cs="B Titr"/>
           <w:b/>
           <w:bCs/>
           <w:sz w:val="28"/>

</xml_diff>